<commit_message>
Diversas implementações e alterações maiores
</commit_message>
<xml_diff>
--- a/docs/usecase-diagram/Lista de Casos de uso para o Sistema de Gestão Acadêmica do ETEOT.docx
+++ b/docs/usecase-diagram/Lista de Casos de uso para o Sistema de Gestão Acadêmica do ETEOT.docx
@@ -278,19 +278,31 @@
         <w:ind w:left="284"/>
       </w:pPr>
       <w:r>
-        <w:t>Imprimir boletim de turmas/curso/geral por turma;</w:t>
-      </w:r>
-    </w:p>
-    <w:p>
-      <w:pPr>
-        <w:pStyle w:val="PargrafodaLista"/>
-        <w:numPr>
-          <w:ilvl w:val="0"/>
-          <w:numId w:val="1"/>
-        </w:numPr>
-        <w:ind w:left="284"/>
-      </w:pPr>
-      <w:r>
+        <w:t>Imprimir boletim de turmas/curso/</w:t>
+      </w:r>
+      <w:r>
+        <w:t>série</w:t>
+      </w:r>
+      <w:r>
+        <w:t>;</w:t>
+      </w:r>
+    </w:p>
+    <w:p>
+      <w:pPr>
+        <w:pStyle w:val="PargrafodaLista"/>
+        <w:numPr>
+          <w:ilvl w:val="0"/>
+          <w:numId w:val="1"/>
+        </w:numPr>
+        <w:ind w:left="284"/>
+        <w:rPr>
+          <w:color w:val="00B0F0"/>
+        </w:rPr>
+      </w:pPr>
+      <w:r>
+        <w:rPr>
+          <w:color w:val="00B0F0"/>
+        </w:rPr>
         <w:t>Lançar nota trimestral separadamente;</w:t>
       </w:r>
     </w:p>
@@ -379,6 +391,19 @@
         <w:ind w:left="284"/>
       </w:pPr>
       <w:r>
+        <w:t>Relatório declaração</w:t>
+      </w:r>
+    </w:p>
+    <w:p>
+      <w:pPr>
+        <w:pStyle w:val="PargrafodaLista"/>
+        <w:numPr>
+          <w:ilvl w:val="0"/>
+          <w:numId w:val="1"/>
+        </w:numPr>
+        <w:ind w:left="284"/>
+      </w:pPr>
+      <w:r>
         <w:t>Relatório de alunos em APE;</w:t>
       </w:r>
     </w:p>
@@ -424,54 +449,333 @@
       <w:r>
         <w:t>;</w:t>
       </w:r>
+    </w:p>
+    <w:p>
+      <w:pPr>
+        <w:jc w:val="both"/>
+      </w:pPr>
+      <w:r>
+        <w:t>OBS</w:t>
+      </w:r>
+      <w:r>
+        <w:t>¹</w:t>
+      </w:r>
+      <w:proofErr w:type="gramStart"/>
+      <w:r>
+        <w:t>.:</w:t>
+      </w:r>
+      <w:proofErr w:type="gramEnd"/>
+      <w:r>
+        <w:t xml:space="preserve"> Para todo CRUD Básico será</w:t>
+      </w:r>
+      <w:r>
+        <w:t xml:space="preserve"> utilizada a palavra ATUALIZAR significando o complexo inserir, editar e excluir;</w:t>
+      </w:r>
+    </w:p>
+    <w:p>
+      <w:pPr>
+        <w:jc w:val="both"/>
+      </w:pPr>
+      <w:r>
+        <w:t>OBS².: Os casos de uso “Listar [NOME_TABELA]” não serão incluídos na lista, apenas nos diagramas. Contudo será</w:t>
+      </w:r>
+      <w:r>
+        <w:t xml:space="preserve"> representado de forma genérica e aplicada a </w:t>
+      </w:r>
+      <w:r>
+        <w:t xml:space="preserve">sistemática </w:t>
+      </w:r>
+      <w:r>
+        <w:t>aos Casos</w:t>
+      </w:r>
+      <w:r>
+        <w:t xml:space="preserve"> de Uso</w:t>
+      </w:r>
+      <w:r>
+        <w:t xml:space="preserve"> semelhantes;</w:t>
+      </w:r>
+    </w:p>
+    <w:p>
+      <w:pPr>
+        <w:rPr>
+          <w:b/>
+          <w:u w:val="single"/>
+        </w:rPr>
+      </w:pPr>
+      <w:r>
+        <w:rPr>
+          <w:b/>
+          <w:u w:val="single"/>
+        </w:rPr>
+        <w:t xml:space="preserve">CASOS DE USO </w:t>
+      </w:r>
+      <w:r>
+        <w:rPr>
+          <w:b/>
+          <w:u w:val="single"/>
+        </w:rPr>
+        <w:sym w:font="Wingdings" w:char="F0E0"/>
+      </w:r>
+      <w:r>
+        <w:rPr>
+          <w:b/>
+          <w:u w:val="single"/>
+        </w:rPr>
+        <w:t xml:space="preserve"> ATOR: PROFESSOR</w:t>
+      </w:r>
+    </w:p>
+    <w:p>
+      <w:pPr>
+        <w:pStyle w:val="PargrafodaLista"/>
+        <w:numPr>
+          <w:ilvl w:val="0"/>
+          <w:numId w:val="1"/>
+        </w:numPr>
+        <w:ind w:left="284"/>
+      </w:pPr>
+      <w:r>
+        <w:t xml:space="preserve">Lançar </w:t>
+      </w:r>
+      <w:r>
+        <w:t xml:space="preserve">no diário a </w:t>
+      </w:r>
+      <w:r>
+        <w:t>frequência d</w:t>
+      </w:r>
+      <w:r>
+        <w:t>os</w:t>
+      </w:r>
+      <w:r>
+        <w:t xml:space="preserve"> alunos </w:t>
+      </w:r>
+      <w:r>
+        <w:t>da</w:t>
+      </w:r>
+      <w:r>
+        <w:t xml:space="preserve"> turma;</w:t>
+      </w:r>
+    </w:p>
+    <w:p>
+      <w:pPr>
+        <w:pStyle w:val="PargrafodaLista"/>
+        <w:numPr>
+          <w:ilvl w:val="0"/>
+          <w:numId w:val="1"/>
+        </w:numPr>
+        <w:ind w:left="284"/>
+      </w:pPr>
+      <w:r>
+        <w:t>Lançar no diário o conteúdo ministrado para turma;</w:t>
+      </w:r>
+    </w:p>
+    <w:p>
+      <w:pPr>
+        <w:pStyle w:val="PargrafodaLista"/>
+        <w:numPr>
+          <w:ilvl w:val="0"/>
+          <w:numId w:val="1"/>
+        </w:numPr>
+        <w:ind w:left="284"/>
+      </w:pPr>
+      <w:r>
+        <w:t>Lançar nota de avaliação</w:t>
+      </w:r>
+      <w:r>
+        <w:t>;</w:t>
+      </w:r>
+    </w:p>
+    <w:p>
+      <w:pPr>
+        <w:pStyle w:val="PargrafodaLista"/>
+        <w:numPr>
+          <w:ilvl w:val="0"/>
+          <w:numId w:val="1"/>
+        </w:numPr>
+        <w:ind w:left="284"/>
+      </w:pPr>
+      <w:r>
+        <w:t>Definir forma de cálculo de avaliação trimestral – Soma ou média;</w:t>
+      </w:r>
+    </w:p>
+    <w:p>
+      <w:pPr>
+        <w:pStyle w:val="PargrafodaLista"/>
+        <w:numPr>
+          <w:ilvl w:val="0"/>
+          <w:numId w:val="1"/>
+        </w:numPr>
+        <w:ind w:left="284"/>
+      </w:pPr>
+      <w:r>
+        <w:t>Preencher questionário para COC trimestral</w:t>
+      </w:r>
+      <w:r>
+        <w:t>–</w:t>
+      </w:r>
+      <w:r>
+        <w:t xml:space="preserve"> turma</w:t>
+      </w:r>
+      <w:r>
+        <w:t xml:space="preserve"> e /aluno</w:t>
+      </w:r>
+      <w:r>
+        <w:t>;</w:t>
+      </w:r>
+    </w:p>
+    <w:p>
+      <w:pPr>
+        <w:pStyle w:val="PargrafodaLista"/>
+        <w:numPr>
+          <w:ilvl w:val="0"/>
+          <w:numId w:val="1"/>
+        </w:numPr>
+        <w:ind w:left="284"/>
+      </w:pPr>
+      <w:r>
+        <w:t>Relatar ocorrência de turma;</w:t>
+      </w:r>
+    </w:p>
+    <w:p>
+      <w:pPr>
+        <w:pStyle w:val="PargrafodaLista"/>
+        <w:numPr>
+          <w:ilvl w:val="0"/>
+          <w:numId w:val="1"/>
+        </w:numPr>
+        <w:ind w:left="284"/>
+      </w:pPr>
+      <w:r>
+        <w:t>Relatar ocorrência de aluno;</w:t>
+      </w:r>
+    </w:p>
+    <w:p>
+      <w:pPr>
+        <w:pStyle w:val="PargrafodaLista"/>
+        <w:numPr>
+          <w:ilvl w:val="0"/>
+          <w:numId w:val="1"/>
+        </w:numPr>
+        <w:ind w:left="284"/>
+      </w:pPr>
+      <w:r>
+        <w:t>Atualizar disponibilidade para o ano letivo;</w:t>
+      </w:r>
+    </w:p>
+    <w:p>
+      <w:pPr>
+        <w:pStyle w:val="PargrafodaLista"/>
+        <w:numPr>
+          <w:ilvl w:val="0"/>
+          <w:numId w:val="1"/>
+        </w:numPr>
+        <w:ind w:left="284"/>
+      </w:pPr>
+      <w:r>
+        <w:t>Atualizar dis</w:t>
+      </w:r>
+      <w:r>
+        <w:t>ci</w:t>
+      </w:r>
+      <w:r>
+        <w:t>plina que é habilitado lecionar;</w:t>
+      </w:r>
+    </w:p>
+    <w:p>
+      <w:pPr>
+        <w:rPr>
+          <w:b/>
+          <w:u w:val="single"/>
+        </w:rPr>
+      </w:pPr>
+      <w:r>
+        <w:rPr>
+          <w:b/>
+          <w:u w:val="single"/>
+        </w:rPr>
+        <w:t xml:space="preserve">CASOS DE USO </w:t>
+      </w:r>
+      <w:r>
+        <w:rPr>
+          <w:b/>
+          <w:u w:val="single"/>
+        </w:rPr>
+        <w:sym w:font="Wingdings" w:char="F0E0"/>
+      </w:r>
+      <w:r>
+        <w:rPr>
+          <w:b/>
+          <w:u w:val="single"/>
+        </w:rPr>
+        <w:t xml:space="preserve"> DIRETORIA (MÁRCIA)</w:t>
+      </w:r>
+    </w:p>
+    <w:p>
+      <w:pPr>
+        <w:pStyle w:val="PargrafodaLista"/>
+        <w:numPr>
+          <w:ilvl w:val="0"/>
+          <w:numId w:val="1"/>
+        </w:numPr>
+        <w:ind w:left="284"/>
+        <w:rPr>
+          <w:color w:val="ED7D31" w:themeColor="accent2"/>
+        </w:rPr>
+      </w:pPr>
+      <w:r>
+        <w:rPr>
+          <w:color w:val="ED7D31" w:themeColor="accent2"/>
+        </w:rPr>
+        <w:t>Atualizar turma</w:t>
+      </w:r>
+      <w:r>
+        <w:rPr>
+          <w:color w:val="ED7D31" w:themeColor="accent2"/>
+        </w:rPr>
+        <w:t xml:space="preserve"> (horário (e professores?)</w:t>
+      </w:r>
+      <w:r>
+        <w:rPr>
+          <w:color w:val="ED7D31" w:themeColor="accent2"/>
+        </w:rPr>
+        <w:t>)</w:t>
+      </w:r>
+      <w:r>
+        <w:rPr>
+          <w:color w:val="ED7D31" w:themeColor="accent2"/>
+        </w:rPr>
+        <w:t xml:space="preserve">; </w:t>
+      </w:r>
+      <w:proofErr w:type="gramStart"/>
+    </w:p>
+    <w:p>
+      <w:pPr>
+        <w:pStyle w:val="PargrafodaLista"/>
+        <w:numPr>
+          <w:ilvl w:val="0"/>
+          <w:numId w:val="1"/>
+        </w:numPr>
+        <w:ind w:left="284"/>
+      </w:pPr>
+      <w:proofErr w:type="gramEnd"/>
+      <w:r>
+        <w:t>Atualizar horários das turmas;</w:t>
+      </w:r>
+    </w:p>
+    <w:p>
+      <w:pPr>
+        <w:pStyle w:val="PargrafodaLista"/>
+        <w:numPr>
+          <w:ilvl w:val="0"/>
+          <w:numId w:val="1"/>
+        </w:numPr>
+        <w:ind w:left="284"/>
+      </w:pPr>
       <w:bookmarkStart w:id="0" w:name="_GoBack"/>
-      <w:bookmarkEnd w:id="0"/>
-    </w:p>
-    <w:p>
-      <w:pPr>
-        <w:jc w:val="both"/>
-      </w:pPr>
-      <w:r>
-        <w:t>OBS</w:t>
-      </w:r>
-      <w:r>
-        <w:t>¹</w:t>
-      </w:r>
-      <w:proofErr w:type="gramStart"/>
-      <w:r>
-        <w:t>.:</w:t>
-      </w:r>
-      <w:proofErr w:type="gramEnd"/>
-      <w:r>
-        <w:t xml:space="preserve"> Para todo CRUD Básico será</w:t>
-      </w:r>
-      <w:r>
-        <w:t xml:space="preserve"> utilizada a palavra ATUALIZAR significando o complexo inserir, editar e excluir;</w:t>
-      </w:r>
-    </w:p>
-    <w:p>
-      <w:pPr>
-        <w:jc w:val="both"/>
-      </w:pPr>
-      <w:r>
-        <w:t>OBS².: Os casos de uso “Listar [NOME_TABELA]” não serão incluídos na lista, apenas nos diagramas. Contudo será</w:t>
-      </w:r>
-      <w:r>
-        <w:t xml:space="preserve"> representado de forma genérica e aplicada a </w:t>
-      </w:r>
-      <w:r>
-        <w:t xml:space="preserve">sistemática </w:t>
-      </w:r>
-      <w:r>
-        <w:t>aos Casos</w:t>
-      </w:r>
-      <w:r>
-        <w:t xml:space="preserve"> de Uso</w:t>
-      </w:r>
-      <w:r>
-        <w:t xml:space="preserve"> semelhantes;</w:t>
-      </w:r>
-    </w:p>
+      <w:r>
+        <w:t>Atualizar sala; (?)</w:t>
+      </w:r>
+    </w:p>
+    <w:bookmarkEnd w:id="0"/>
     <w:p>
       <w:pPr>
         <w:rPr>
@@ -498,66 +802,50 @@
           <w:b/>
           <w:u w:val="single"/>
         </w:rPr>
-        <w:t xml:space="preserve"> ATOR: PROFESSOR</w:t>
-      </w:r>
-    </w:p>
-    <w:p>
-      <w:pPr>
-        <w:pStyle w:val="PargrafodaLista"/>
-        <w:numPr>
-          <w:ilvl w:val="0"/>
-          <w:numId w:val="1"/>
-        </w:numPr>
-        <w:ind w:left="284"/>
-      </w:pPr>
-      <w:r>
-        <w:t xml:space="preserve">Lançar </w:t>
-      </w:r>
-      <w:r>
-        <w:t xml:space="preserve">no diário a </w:t>
-      </w:r>
-      <w:r>
-        <w:t>frequência d</w:t>
-      </w:r>
-      <w:r>
-        <w:t>os</w:t>
-      </w:r>
-      <w:r>
-        <w:t xml:space="preserve"> alunos </w:t>
-      </w:r>
-      <w:r>
-        <w:t>da</w:t>
-      </w:r>
-      <w:r>
-        <w:t xml:space="preserve"> turma;</w:t>
-      </w:r>
-    </w:p>
-    <w:p>
-      <w:pPr>
-        <w:pStyle w:val="PargrafodaLista"/>
-        <w:numPr>
-          <w:ilvl w:val="0"/>
-          <w:numId w:val="1"/>
-        </w:numPr>
-        <w:ind w:left="284"/>
-      </w:pPr>
-      <w:r>
-        <w:t>Lançar no diário o conteúdo ministrado para turma;</w:t>
-      </w:r>
-    </w:p>
-    <w:p>
-      <w:pPr>
-        <w:pStyle w:val="PargrafodaLista"/>
-        <w:numPr>
-          <w:ilvl w:val="0"/>
-          <w:numId w:val="1"/>
-        </w:numPr>
-        <w:ind w:left="284"/>
-      </w:pPr>
-      <w:r>
-        <w:t>Lançar nota de avaliação</w:t>
-      </w:r>
-      <w:r>
+        <w:t xml:space="preserve"> ATOR: ALUNO</w:t>
+      </w:r>
+      <w:r>
+        <w:rPr>
+          <w:b/>
+          <w:u w:val="single"/>
+        </w:rPr>
+        <w:t xml:space="preserve"> / RESPONSÁVEL</w:t>
+      </w:r>
+    </w:p>
+    <w:p>
+      <w:pPr>
+        <w:pStyle w:val="PargrafodaLista"/>
+        <w:numPr>
+          <w:ilvl w:val="0"/>
+          <w:numId w:val="1"/>
+        </w:numPr>
+        <w:ind w:left="284"/>
+        <w:rPr>
+          <w:color w:val="ED7D31" w:themeColor="accent2"/>
+        </w:rPr>
+      </w:pPr>
+      <w:r>
+        <w:rPr>
+          <w:color w:val="ED7D31" w:themeColor="accent2"/>
+        </w:rPr>
+        <w:t xml:space="preserve">Visualizar </w:t>
+      </w:r>
+      <w:r>
+        <w:rPr>
+          <w:color w:val="ED7D31" w:themeColor="accent2"/>
+        </w:rPr>
+        <w:t>boletim</w:t>
+      </w:r>
+      <w:r>
+        <w:rPr>
+          <w:color w:val="ED7D31" w:themeColor="accent2"/>
+        </w:rPr>
+        <w:t xml:space="preserve"> dos anos letivos</w:t>
+      </w:r>
+      <w:r>
+        <w:rPr>
+          <w:color w:val="ED7D31" w:themeColor="accent2"/>
+        </w:rPr>
         <w:t>;</w:t>
       </w:r>
     </w:p>
@@ -571,97 +859,39 @@
         <w:ind w:left="284"/>
       </w:pPr>
       <w:r>
-        <w:t>Definir forma de cálculo de avaliação trimestral – Soma ou média;</w:t>
-      </w:r>
-    </w:p>
-    <w:p>
-      <w:pPr>
-        <w:pStyle w:val="PargrafodaLista"/>
-        <w:numPr>
-          <w:ilvl w:val="0"/>
-          <w:numId w:val="1"/>
-        </w:numPr>
-        <w:ind w:left="284"/>
-      </w:pPr>
-      <w:r>
-        <w:t>Preencher questionário para COC trimestral</w:t>
-      </w:r>
-      <w:r>
-        <w:t>–</w:t>
-      </w:r>
-      <w:r>
-        <w:t xml:space="preserve"> turma</w:t>
-      </w:r>
-      <w:r>
-        <w:t xml:space="preserve"> e /aluno</w:t>
-      </w:r>
-      <w:r>
-        <w:t>;</w:t>
-      </w:r>
-    </w:p>
-    <w:p>
-      <w:pPr>
-        <w:pStyle w:val="PargrafodaLista"/>
-        <w:numPr>
-          <w:ilvl w:val="0"/>
-          <w:numId w:val="1"/>
-        </w:numPr>
-        <w:ind w:left="284"/>
-      </w:pPr>
-      <w:r>
-        <w:t>Relatar ocorrência de turma;</w:t>
-      </w:r>
-    </w:p>
-    <w:p>
-      <w:pPr>
-        <w:pStyle w:val="PargrafodaLista"/>
-        <w:numPr>
-          <w:ilvl w:val="0"/>
-          <w:numId w:val="1"/>
-        </w:numPr>
-        <w:ind w:left="284"/>
-      </w:pPr>
-      <w:r>
-        <w:t>Relatar ocorrência de aluno;</w:t>
-      </w:r>
-    </w:p>
-    <w:p>
-      <w:pPr>
-        <w:pStyle w:val="PargrafodaLista"/>
-        <w:numPr>
-          <w:ilvl w:val="0"/>
-          <w:numId w:val="1"/>
-        </w:numPr>
-        <w:ind w:left="284"/>
-      </w:pPr>
-      <w:r>
-        <w:t>Atualizar disponibilidade para o ano letivo;</w:t>
-      </w:r>
-    </w:p>
-    <w:p>
-      <w:pPr>
-        <w:pStyle w:val="PargrafodaLista"/>
-        <w:numPr>
-          <w:ilvl w:val="0"/>
-          <w:numId w:val="1"/>
-        </w:numPr>
-        <w:ind w:left="284"/>
-      </w:pPr>
-      <w:r>
-        <w:t>Atualizar dis</w:t>
-      </w:r>
-      <w:r>
-        <w:t>ci</w:t>
-      </w:r>
-      <w:r>
-        <w:t>plina que é habilitado lecionar;</w:t>
-      </w:r>
-    </w:p>
-    <w:p>
-      <w:pPr>
-        <w:rPr>
-          <w:b/>
-          <w:u w:val="single"/>
+        <w:t>Imprimir declaração de informações gerais;</w:t>
+      </w:r>
+    </w:p>
+    <w:p>
+      <w:pPr>
+        <w:pStyle w:val="PargrafodaLista"/>
+        <w:numPr>
+          <w:ilvl w:val="0"/>
+          <w:numId w:val="1"/>
+        </w:numPr>
+        <w:ind w:left="284"/>
+      </w:pPr>
+      <w:r>
+        <w:t>Solicitar declarações específicas à Secretaria;</w:t>
+      </w:r>
+    </w:p>
+    <w:p>
+      <w:pPr>
+        <w:pStyle w:val="PargrafodaLista"/>
+        <w:numPr>
+          <w:ilvl w:val="0"/>
+          <w:numId w:val="1"/>
+        </w:numPr>
+        <w:ind w:left="284"/>
+      </w:pPr>
+      <w:r>
+        <w:t>Agendar reunião com setor (Direção / OE / Supervisão / Coordenação);</w:t>
+      </w:r>
+    </w:p>
+    <w:p>
+      <w:pPr>
+        <w:rPr>
+          <w:b/>
         </w:rPr>
       </w:pPr>
       <w:r>
@@ -683,211 +913,6 @@
           <w:b/>
           <w:u w:val="single"/>
         </w:rPr>
-        <w:t xml:space="preserve"> DIRETORIA (MÁRCIA)</w:t>
-      </w:r>
-    </w:p>
-    <w:p>
-      <w:pPr>
-        <w:pStyle w:val="PargrafodaLista"/>
-        <w:numPr>
-          <w:ilvl w:val="0"/>
-          <w:numId w:val="1"/>
-        </w:numPr>
-        <w:ind w:left="284"/>
-        <w:rPr>
-          <w:color w:val="ED7D31" w:themeColor="accent2"/>
-        </w:rPr>
-      </w:pPr>
-      <w:r>
-        <w:rPr>
-          <w:color w:val="ED7D31" w:themeColor="accent2"/>
-        </w:rPr>
-        <w:t>Atualizar turma</w:t>
-      </w:r>
-      <w:r>
-        <w:rPr>
-          <w:color w:val="ED7D31" w:themeColor="accent2"/>
-        </w:rPr>
-        <w:t xml:space="preserve"> </w:t>
-      </w:r>
-      <w:proofErr w:type="gramStart"/>
-      <w:r>
-        <w:rPr>
-          <w:color w:val="ED7D31" w:themeColor="accent2"/>
-        </w:rPr>
-        <w:t>(horário (e professores?)</w:t>
-      </w:r>
-      <w:r>
-        <w:rPr>
-          <w:color w:val="ED7D31" w:themeColor="accent2"/>
-        </w:rPr>
-        <w:t xml:space="preserve">; </w:t>
-      </w:r>
-    </w:p>
-    <w:p>
-      <w:pPr>
-        <w:pStyle w:val="PargrafodaLista"/>
-        <w:numPr>
-          <w:ilvl w:val="0"/>
-          <w:numId w:val="1"/>
-        </w:numPr>
-        <w:ind w:left="284"/>
-      </w:pPr>
-      <w:proofErr w:type="gramEnd"/>
-      <w:r>
-        <w:t>Atualizar horários das turmas;</w:t>
-      </w:r>
-    </w:p>
-    <w:p>
-      <w:pPr>
-        <w:pStyle w:val="PargrafodaLista"/>
-        <w:numPr>
-          <w:ilvl w:val="0"/>
-          <w:numId w:val="1"/>
-        </w:numPr>
-        <w:ind w:left="284"/>
-      </w:pPr>
-      <w:r>
-        <w:t>Atualizar sala; (?)</w:t>
-      </w:r>
-    </w:p>
-    <w:p>
-      <w:pPr>
-        <w:rPr>
-          <w:b/>
-          <w:u w:val="single"/>
-        </w:rPr>
-      </w:pPr>
-      <w:r>
-        <w:rPr>
-          <w:b/>
-          <w:u w:val="single"/>
-        </w:rPr>
-        <w:t xml:space="preserve">CASOS DE USO </w:t>
-      </w:r>
-      <w:r>
-        <w:rPr>
-          <w:b/>
-          <w:u w:val="single"/>
-        </w:rPr>
-        <w:sym w:font="Wingdings" w:char="F0E0"/>
-      </w:r>
-      <w:r>
-        <w:rPr>
-          <w:b/>
-          <w:u w:val="single"/>
-        </w:rPr>
-        <w:t xml:space="preserve"> ATOR: ALUNO</w:t>
-      </w:r>
-      <w:r>
-        <w:rPr>
-          <w:b/>
-          <w:u w:val="single"/>
-        </w:rPr>
-        <w:t xml:space="preserve"> / RESPONSÁVEL</w:t>
-      </w:r>
-    </w:p>
-    <w:p>
-      <w:pPr>
-        <w:pStyle w:val="PargrafodaLista"/>
-        <w:numPr>
-          <w:ilvl w:val="0"/>
-          <w:numId w:val="1"/>
-        </w:numPr>
-        <w:ind w:left="284"/>
-        <w:rPr>
-          <w:color w:val="C45911" w:themeColor="accent2" w:themeShade="BF"/>
-        </w:rPr>
-      </w:pPr>
-      <w:r>
-        <w:rPr>
-          <w:color w:val="C45911" w:themeColor="accent2" w:themeShade="BF"/>
-        </w:rPr>
-        <w:t xml:space="preserve">Visualizar </w:t>
-      </w:r>
-      <w:r>
-        <w:rPr>
-          <w:color w:val="C45911" w:themeColor="accent2" w:themeShade="BF"/>
-        </w:rPr>
-        <w:t>boletim</w:t>
-      </w:r>
-      <w:r>
-        <w:rPr>
-          <w:color w:val="C45911" w:themeColor="accent2" w:themeShade="BF"/>
-        </w:rPr>
-        <w:t xml:space="preserve"> dos anos letivos</w:t>
-      </w:r>
-      <w:r>
-        <w:rPr>
-          <w:color w:val="C45911" w:themeColor="accent2" w:themeShade="BF"/>
-        </w:rPr>
-        <w:t>;</w:t>
-      </w:r>
-    </w:p>
-    <w:p>
-      <w:pPr>
-        <w:pStyle w:val="PargrafodaLista"/>
-        <w:numPr>
-          <w:ilvl w:val="0"/>
-          <w:numId w:val="1"/>
-        </w:numPr>
-        <w:ind w:left="284"/>
-      </w:pPr>
-      <w:r>
-        <w:t>Imprimir declaração de informações gerais;</w:t>
-      </w:r>
-    </w:p>
-    <w:p>
-      <w:pPr>
-        <w:pStyle w:val="PargrafodaLista"/>
-        <w:numPr>
-          <w:ilvl w:val="0"/>
-          <w:numId w:val="1"/>
-        </w:numPr>
-        <w:ind w:left="284"/>
-      </w:pPr>
-      <w:r>
-        <w:t>Solicitar declarações específicas à Secretaria;</w:t>
-      </w:r>
-    </w:p>
-    <w:p>
-      <w:pPr>
-        <w:pStyle w:val="PargrafodaLista"/>
-        <w:numPr>
-          <w:ilvl w:val="0"/>
-          <w:numId w:val="1"/>
-        </w:numPr>
-        <w:ind w:left="284"/>
-      </w:pPr>
-      <w:r>
-        <w:t>Agendar reunião com setor (Direção / OE / Supervisão / Coordenação);</w:t>
-      </w:r>
-    </w:p>
-    <w:p>
-      <w:pPr>
-        <w:rPr>
-          <w:b/>
-        </w:rPr>
-      </w:pPr>
-      <w:r>
-        <w:rPr>
-          <w:b/>
-          <w:u w:val="single"/>
-        </w:rPr>
-        <w:t xml:space="preserve">CASOS DE USO </w:t>
-      </w:r>
-      <w:r>
-        <w:rPr>
-          <w:b/>
-          <w:u w:val="single"/>
-        </w:rPr>
-        <w:sym w:font="Wingdings" w:char="F0E0"/>
-      </w:r>
-      <w:r>
-        <w:rPr>
-          <w:b/>
-          <w:u w:val="single"/>
-        </w:rPr>
         <w:t xml:space="preserve"> RH/SETOR DE PESSOAL</w:t>
       </w:r>
     </w:p>
@@ -945,6 +970,7 @@
         <w:rPr>
           <w:color w:val="00B0F0"/>
         </w:rPr>
+        <w:lastRenderedPageBreak/>
         <w:t>Atualizar cargo;</w:t>
       </w:r>
     </w:p>
@@ -964,7 +990,6 @@
         <w:rPr>
           <w:color w:val="00B0F0"/>
         </w:rPr>
-        <w:lastRenderedPageBreak/>
         <w:t>Atualizar setor;</w:t>
       </w:r>
     </w:p>
@@ -2453,7 +2478,7 @@
   <a:extraClrSchemeLst/>
   <a:extLst>
     <a:ext uri="{05A4C25C-085E-4340-85A3-A5531E510DB2}">
-      <thm15:themeFamily xmlns="" xmlns:thm15="http://schemas.microsoft.com/office/thememl/2012/main" name="Office Theme" id="{62F939B6-93AF-4DB8-9C6B-D6C7DFDC589F}" vid="{4A3C46E8-61CC-4603-A589-7422A47A8E4A}"/>
+      <thm15:themeFamily xmlns:thm15="http://schemas.microsoft.com/office/thememl/2012/main" xmlns="" name="Office Theme" id="{62F939B6-93AF-4DB8-9C6B-D6C7DFDC589F}" vid="{4A3C46E8-61CC-4603-A589-7422A47A8E4A}"/>
     </a:ext>
   </a:extLst>
 </a:theme>

</xml_diff>

<commit_message>
Alterações maiores e implementações
Alterações de diretórios, implementação de funcionalidades novas, atualização de layout, ajuste em diversas funcionalidades, dentre outros
</commit_message>
<xml_diff>
--- a/docs/usecase-diagram/Lista de Casos de uso para o Sistema de Gestão Acadêmica do ETEOT.docx
+++ b/docs/usecase-diagram/Lista de Casos de uso para o Sistema de Gestão Acadêmica do ETEOT.docx
@@ -263,8 +263,14 @@
           <w:numId w:val="1"/>
         </w:numPr>
         <w:ind w:left="284"/>
-      </w:pPr>
-      <w:r>
+        <w:rPr>
+          <w:color w:val="00B0F0"/>
+        </w:rPr>
+      </w:pPr>
+      <w:r>
+        <w:rPr>
+          <w:color w:val="00B0F0"/>
+        </w:rPr>
         <w:t>Imprimir boletim individual;</w:t>
       </w:r>
     </w:p>
@@ -389,8 +395,14 @@
           <w:numId w:val="1"/>
         </w:numPr>
         <w:ind w:left="284"/>
-      </w:pPr>
-      <w:r>
+        <w:rPr>
+          <w:color w:val="00B0F0"/>
+        </w:rPr>
+      </w:pPr>
+      <w:r>
+        <w:rPr>
+          <w:color w:val="00B0F0"/>
+        </w:rPr>
         <w:t>Relatório declaração</w:t>
       </w:r>
     </w:p>
@@ -692,7 +704,16 @@
           <w:b/>
           <w:u w:val="single"/>
         </w:rPr>
-        <w:t xml:space="preserve">CASOS DE USO </w:t>
+        <w:t>CASOS DE U</w:t>
+      </w:r>
+      <w:bookmarkStart w:id="0" w:name="_GoBack"/>
+      <w:bookmarkEnd w:id="0"/>
+      <w:r>
+        <w:rPr>
+          <w:b/>
+          <w:u w:val="single"/>
+        </w:rPr>
+        <w:t xml:space="preserve">SO </w:t>
       </w:r>
       <w:r>
         <w:rPr>
@@ -745,18 +766,16 @@
         </w:rPr>
         <w:t xml:space="preserve">; </w:t>
       </w:r>
-      <w:proofErr w:type="gramStart"/>
-    </w:p>
-    <w:p>
-      <w:pPr>
-        <w:pStyle w:val="PargrafodaLista"/>
-        <w:numPr>
-          <w:ilvl w:val="0"/>
-          <w:numId w:val="1"/>
-        </w:numPr>
-        <w:ind w:left="284"/>
-      </w:pPr>
-      <w:proofErr w:type="gramEnd"/>
+    </w:p>
+    <w:p>
+      <w:pPr>
+        <w:pStyle w:val="PargrafodaLista"/>
+        <w:numPr>
+          <w:ilvl w:val="0"/>
+          <w:numId w:val="1"/>
+        </w:numPr>
+        <w:ind w:left="284"/>
+      </w:pPr>
       <w:r>
         <w:t>Atualizar horários das turmas;</w:t>
       </w:r>
@@ -770,12 +789,10 @@
         </w:numPr>
         <w:ind w:left="284"/>
       </w:pPr>
-      <w:bookmarkStart w:id="0" w:name="_GoBack"/>
       <w:r>
         <w:t>Atualizar sala; (?)</w:t>
       </w:r>
     </w:p>
-    <w:bookmarkEnd w:id="0"/>
     <w:p>
       <w:pPr>
         <w:rPr>
@@ -1074,7 +1091,10 @@
         <w:ind w:left="284"/>
       </w:pPr>
       <w:r>
-        <w:t>Listar disciplinas que o aluno está em dependência;</w:t>
+        <w:t>Listar disciplinas</w:t>
+      </w:r>
+      <w:r>
+        <w:t xml:space="preserve"> que o aluno está em dependência;</w:t>
       </w:r>
     </w:p>
     <w:p>
@@ -2478,7 +2498,7 @@
   <a:extraClrSchemeLst/>
   <a:extLst>
     <a:ext uri="{05A4C25C-085E-4340-85A3-A5531E510DB2}">
-      <thm15:themeFamily xmlns:thm15="http://schemas.microsoft.com/office/thememl/2012/main" xmlns="" name="Office Theme" id="{62F939B6-93AF-4DB8-9C6B-D6C7DFDC589F}" vid="{4A3C46E8-61CC-4603-A589-7422A47A8E4A}"/>
+      <thm15:themeFamily xmlns="" xmlns:thm15="http://schemas.microsoft.com/office/thememl/2012/main" name="Office Theme" id="{62F939B6-93AF-4DB8-9C6B-D6C7DFDC589F}" vid="{4A3C46E8-61CC-4603-A589-7422A47A8E4A}"/>
     </a:ext>
   </a:extLst>
 </a:theme>

</xml_diff>